<commit_message>
Updating glossary and use cases
</commit_message>
<xml_diff>
--- a/docs/UseCase/CustomerDiagram_GlossaryOfTerms.docx
+++ b/docs/UseCase/CustomerDiagram_GlossaryOfTerms.docx
@@ -136,64 +136,6 @@
               </w:rPr>
               <w:t>A container for the items that the customer chooses from a specific shop</w:t>
             </w:r>
-          </w:p>
-        </w:tc>
-      </w:tr>
-      <w:tr>
-        <w:tc>
-          <w:tcPr>
-            <w:tcW w:w="1345" w:type="dxa"/>
-          </w:tcPr>
-          <w:p>
-            <w:pPr>
-              <w:rPr>
-                <w:lang w:val="en-US"/>
-              </w:rPr>
-            </w:pPr>
-            <w:r>
-              <w:rPr>
-                <w:lang w:val="en-US"/>
-              </w:rPr>
-              <w:t>Shop cart</w:t>
-            </w:r>
-          </w:p>
-        </w:tc>
-        <w:tc>
-          <w:tcPr>
-            <w:tcW w:w="7671" w:type="dxa"/>
-          </w:tcPr>
-          <w:p>
-            <w:pPr>
-              <w:rPr>
-                <w:lang w:val="en-US"/>
-              </w:rPr>
-            </w:pPr>
-            <w:r>
-              <w:rPr>
-                <w:lang w:val="en-US"/>
-              </w:rPr>
-              <w:t>A container for all the baskets that the customer has</w:t>
-            </w:r>
-          </w:p>
-        </w:tc>
-      </w:tr>
-      <w:tr>
-        <w:tc>
-          <w:tcPr>
-            <w:tcW w:w="1345" w:type="dxa"/>
-          </w:tcPr>
-          <w:p/>
-        </w:tc>
-        <w:tc>
-          <w:tcPr>
-            <w:tcW w:w="7671" w:type="dxa"/>
-          </w:tcPr>
-          <w:p>
-            <w:pPr>
-              <w:rPr>
-                <w:lang w:val="en-US"/>
-              </w:rPr>
-            </w:pPr>
           </w:p>
         </w:tc>
       </w:tr>

</xml_diff>